<commit_message>
Started brainstorm on jobs
</commit_message>
<xml_diff>
--- a/Docs/Technical Design Document Bike Shop CEO.docx
+++ b/Docs/Technical Design Document Bike Shop CEO.docx
@@ -50,12 +50,14 @@
           <w:lang w:val="en-US"/>
         </w:rPr>
       </w:pPr>
+      <w:proofErr w:type="spellStart"/>
       <w:r>
         <w:rPr>
           <w:lang w:val="en-US"/>
         </w:rPr>
         <w:t>IViewable</w:t>
       </w:r>
+      <w:proofErr w:type="spellEnd"/>
     </w:p>
     <w:p>
       <w:pPr>
@@ -83,12 +85,14 @@
           <w:lang w:val="en-US"/>
         </w:rPr>
       </w:pPr>
+      <w:proofErr w:type="spellStart"/>
       <w:r>
         <w:rPr>
           <w:lang w:val="en-US"/>
         </w:rPr>
         <w:t>IListenable</w:t>
       </w:r>
+      <w:proofErr w:type="spellEnd"/>
     </w:p>
     <w:p>
       <w:pPr>
@@ -146,8 +150,30 @@
         <w:rPr>
           <w:lang w:val="en-US"/>
         </w:rPr>
-        <w:t>, IViewable, IListenable</w:t>
-      </w:r>
+        <w:t xml:space="preserve">, </w:t>
+      </w:r>
+      <w:proofErr w:type="spellStart"/>
+      <w:r>
+        <w:rPr>
+          <w:lang w:val="en-US"/>
+        </w:rPr>
+        <w:t>IViewable</w:t>
+      </w:r>
+      <w:proofErr w:type="spellEnd"/>
+      <w:r>
+        <w:rPr>
+          <w:lang w:val="en-US"/>
+        </w:rPr>
+        <w:t xml:space="preserve">, </w:t>
+      </w:r>
+      <w:proofErr w:type="spellStart"/>
+      <w:r>
+        <w:rPr>
+          <w:lang w:val="en-US"/>
+        </w:rPr>
+        <w:t>IListenable</w:t>
+      </w:r>
+      <w:proofErr w:type="spellEnd"/>
     </w:p>
     <w:p>
       <w:pPr>
@@ -226,8 +252,16 @@
         <w:rPr>
           <w:lang w:val="en-US"/>
         </w:rPr>
-        <w:t>Method: makeObject</w:t>
-      </w:r>
+        <w:t xml:space="preserve">Method: </w:t>
+      </w:r>
+      <w:proofErr w:type="spellStart"/>
+      <w:r>
+        <w:rPr>
+          <w:lang w:val="en-US"/>
+        </w:rPr>
+        <w:t>makeObject</w:t>
+      </w:r>
+      <w:proofErr w:type="spellEnd"/>
     </w:p>
     <w:p>
       <w:pPr>
@@ -244,8 +278,16 @@
         <w:rPr>
           <w:lang w:val="en-US"/>
         </w:rPr>
-        <w:t>Method: assembleBike</w:t>
-      </w:r>
+        <w:t xml:space="preserve">Method: </w:t>
+      </w:r>
+      <w:proofErr w:type="spellStart"/>
+      <w:r>
+        <w:rPr>
+          <w:lang w:val="en-US"/>
+        </w:rPr>
+        <w:t>assembleBike</w:t>
+      </w:r>
+      <w:proofErr w:type="spellEnd"/>
     </w:p>
     <w:p>
       <w:pPr>
@@ -262,8 +304,16 @@
         <w:rPr>
           <w:lang w:val="en-US"/>
         </w:rPr>
-        <w:t>Method: repairBike</w:t>
-      </w:r>
+        <w:t xml:space="preserve">Method: </w:t>
+      </w:r>
+      <w:proofErr w:type="spellStart"/>
+      <w:r>
+        <w:rPr>
+          <w:lang w:val="en-US"/>
+        </w:rPr>
+        <w:t>repairBike</w:t>
+      </w:r>
+      <w:proofErr w:type="spellEnd"/>
     </w:p>
     <w:p>
       <w:pPr>
@@ -276,8 +326,16 @@
         <w:rPr>
           <w:lang w:val="en-US"/>
         </w:rPr>
-        <w:t>Derived class: Worker_salesrep</w:t>
-      </w:r>
+        <w:t xml:space="preserve">Derived class: </w:t>
+      </w:r>
+      <w:proofErr w:type="spellStart"/>
+      <w:r>
+        <w:rPr>
+          <w:lang w:val="en-US"/>
+        </w:rPr>
+        <w:t>Worker_salesrep</w:t>
+      </w:r>
+      <w:proofErr w:type="spellEnd"/>
     </w:p>
     <w:p>
       <w:pPr>
@@ -312,8 +370,16 @@
         <w:rPr>
           <w:lang w:val="en-US"/>
         </w:rPr>
-        <w:t>Method: helpCustomer</w:t>
-      </w:r>
+        <w:t xml:space="preserve">Method: </w:t>
+      </w:r>
+      <w:proofErr w:type="spellStart"/>
+      <w:r>
+        <w:rPr>
+          <w:lang w:val="en-US"/>
+        </w:rPr>
+        <w:t>helpCustomer</w:t>
+      </w:r>
+      <w:proofErr w:type="spellEnd"/>
     </w:p>
     <w:p>
       <w:pPr>
@@ -326,8 +392,16 @@
         <w:rPr>
           <w:lang w:val="en-US"/>
         </w:rPr>
-        <w:t>Derived class: Worker_creator</w:t>
-      </w:r>
+        <w:t xml:space="preserve">Derived class: </w:t>
+      </w:r>
+      <w:proofErr w:type="spellStart"/>
+      <w:r>
+        <w:rPr>
+          <w:lang w:val="en-US"/>
+        </w:rPr>
+        <w:t>Worker_creator</w:t>
+      </w:r>
+      <w:proofErr w:type="spellEnd"/>
     </w:p>
     <w:p>
       <w:pPr>
@@ -378,8 +452,16 @@
         <w:rPr>
           <w:lang w:val="en-US"/>
         </w:rPr>
-        <w:t>Derived class: Customer_buying</w:t>
-      </w:r>
+        <w:t xml:space="preserve">Derived class: </w:t>
+      </w:r>
+      <w:proofErr w:type="spellStart"/>
+      <w:r>
+        <w:rPr>
+          <w:lang w:val="en-US"/>
+        </w:rPr>
+        <w:t>Customer_buying</w:t>
+      </w:r>
+      <w:proofErr w:type="spellEnd"/>
     </w:p>
     <w:p>
       <w:pPr>
@@ -402,7 +484,35 @@
         <w:rPr>
           <w:lang w:val="en-US"/>
         </w:rPr>
-        <w:t xml:space="preserve"> (brandRecognition X satisfaction X areaMultiplier)</w:t>
+        <w:t xml:space="preserve"> (</w:t>
+      </w:r>
+      <w:proofErr w:type="spellStart"/>
+      <w:r>
+        <w:rPr>
+          <w:lang w:val="en-US"/>
+        </w:rPr>
+        <w:t>brandRecognition</w:t>
+      </w:r>
+      <w:proofErr w:type="spellEnd"/>
+      <w:r>
+        <w:rPr>
+          <w:lang w:val="en-US"/>
+        </w:rPr>
+        <w:t xml:space="preserve"> X satisfaction X </w:t>
+      </w:r>
+      <w:proofErr w:type="spellStart"/>
+      <w:r>
+        <w:rPr>
+          <w:lang w:val="en-US"/>
+        </w:rPr>
+        <w:t>areaMultiplier</w:t>
+      </w:r>
+      <w:proofErr w:type="spellEnd"/>
+      <w:r>
+        <w:rPr>
+          <w:lang w:val="en-US"/>
+        </w:rPr>
+        <w:t>)</w:t>
       </w:r>
     </w:p>
     <w:p>
@@ -494,8 +604,16 @@
         <w:rPr>
           <w:lang w:val="en-US"/>
         </w:rPr>
-        <w:t>Derived class: Customer_repair</w:t>
-      </w:r>
+        <w:t xml:space="preserve">Derived class: </w:t>
+      </w:r>
+      <w:proofErr w:type="spellStart"/>
+      <w:r>
+        <w:rPr>
+          <w:lang w:val="en-US"/>
+        </w:rPr>
+        <w:t>Customer_repair</w:t>
+      </w:r>
+      <w:proofErr w:type="spellEnd"/>
     </w:p>
     <w:p>
       <w:pPr>
@@ -548,8 +666,16 @@
         <w:rPr>
           <w:lang w:val="en-US"/>
         </w:rPr>
-        <w:t>Method getRepair</w:t>
-      </w:r>
+        <w:t xml:space="preserve">Method </w:t>
+      </w:r>
+      <w:proofErr w:type="spellStart"/>
+      <w:r>
+        <w:rPr>
+          <w:lang w:val="en-US"/>
+        </w:rPr>
+        <w:t>getRepair</w:t>
+      </w:r>
+      <w:proofErr w:type="spellEnd"/>
     </w:p>
     <w:p>
       <w:pPr>
@@ -562,8 +688,16 @@
         <w:rPr>
           <w:lang w:val="en-US"/>
         </w:rPr>
-        <w:t>Derived class Customer_complaint</w:t>
-      </w:r>
+        <w:t xml:space="preserve">Derived class </w:t>
+      </w:r>
+      <w:proofErr w:type="spellStart"/>
+      <w:r>
+        <w:rPr>
+          <w:lang w:val="en-US"/>
+        </w:rPr>
+        <w:t>Customer_complaint</w:t>
+      </w:r>
+      <w:proofErr w:type="spellEnd"/>
     </w:p>
     <w:p>
       <w:pPr>
@@ -642,7 +776,21 @@
         <w:rPr>
           <w:lang w:val="en-US"/>
         </w:rPr>
-        <w:t>Safety inspector (eg)</w:t>
+        <w:t>Safety inspector (</w:t>
+      </w:r>
+      <w:proofErr w:type="spellStart"/>
+      <w:r>
+        <w:rPr>
+          <w:lang w:val="en-US"/>
+        </w:rPr>
+        <w:t>eg</w:t>
+      </w:r>
+      <w:proofErr w:type="spellEnd"/>
+      <w:r>
+        <w:rPr>
+          <w:lang w:val="en-US"/>
+        </w:rPr>
+        <w:t>)</w:t>
       </w:r>
     </w:p>
     <w:p>
@@ -695,8 +843,16 @@
         <w:rPr>
           <w:lang w:val="en-US"/>
         </w:rPr>
-        <w:t>Derived class: Objects_inventory</w:t>
-      </w:r>
+        <w:t xml:space="preserve">Derived class: </w:t>
+      </w:r>
+      <w:proofErr w:type="spellStart"/>
+      <w:r>
+        <w:rPr>
+          <w:lang w:val="en-US"/>
+        </w:rPr>
+        <w:t>Objects_inventory</w:t>
+      </w:r>
+      <w:proofErr w:type="spellEnd"/>
       <w:r>
         <w:rPr>
           <w:lang w:val="en-US"/>
@@ -715,13 +871,21 @@
         <w:rPr>
           <w:lang w:val="en-US"/>
         </w:rPr>
-        <w:t xml:space="preserve">Derived class: Objects_furniture </w:t>
-      </w:r>
-      <w:r>
-        <w:rPr>
-          <w:lang w:val="en-US"/>
-        </w:rPr>
-        <w:t>(static objects, like table)</w:t>
+        <w:t xml:space="preserve">Derived class: </w:t>
+      </w:r>
+      <w:proofErr w:type="spellStart"/>
+      <w:r>
+        <w:rPr>
+          <w:lang w:val="en-US"/>
+        </w:rPr>
+        <w:t>Objects_furniture</w:t>
+      </w:r>
+      <w:proofErr w:type="spellEnd"/>
+      <w:r>
+        <w:rPr>
+          <w:lang w:val="en-US"/>
+        </w:rPr>
+        <w:t xml:space="preserve"> (static objects, like table)</w:t>
       </w:r>
     </w:p>
     <w:p>
@@ -735,8 +899,16 @@
         <w:rPr>
           <w:lang w:val="en-US"/>
         </w:rPr>
-        <w:t>Derived class: Objects_machines</w:t>
-      </w:r>
+        <w:t xml:space="preserve">Derived class: </w:t>
+      </w:r>
+      <w:proofErr w:type="spellStart"/>
+      <w:r>
+        <w:rPr>
+          <w:lang w:val="en-US"/>
+        </w:rPr>
+        <w:t>Objects_machines</w:t>
+      </w:r>
+      <w:proofErr w:type="spellEnd"/>
       <w:r>
         <w:rPr>
           <w:lang w:val="en-US"/>
@@ -789,8 +961,16 @@
         <w:rPr>
           <w:lang w:val="en-US"/>
         </w:rPr>
-        <w:t>Field: areaMultiplier</w:t>
-      </w:r>
+        <w:t xml:space="preserve">Field: </w:t>
+      </w:r>
+      <w:proofErr w:type="spellStart"/>
+      <w:r>
+        <w:rPr>
+          <w:lang w:val="en-US"/>
+        </w:rPr>
+        <w:t>areaMultiplier</w:t>
+      </w:r>
+      <w:proofErr w:type="spellEnd"/>
     </w:p>
     <w:p>
       <w:pPr>
@@ -816,8 +996,16 @@
         <w:rPr>
           <w:lang w:val="en-US"/>
         </w:rPr>
-        <w:t>Field: brandRecognition</w:t>
-      </w:r>
+        <w:t xml:space="preserve">Field: </w:t>
+      </w:r>
+      <w:proofErr w:type="spellStart"/>
+      <w:r>
+        <w:rPr>
+          <w:lang w:val="en-US"/>
+        </w:rPr>
+        <w:t>brandRecognition</w:t>
+      </w:r>
+      <w:proofErr w:type="spellEnd"/>
     </w:p>
     <w:p>
       <w:pPr>
@@ -843,8 +1031,16 @@
         <w:rPr>
           <w:lang w:val="en-US"/>
         </w:rPr>
-        <w:t>Field: salesSatisfaction</w:t>
-      </w:r>
+        <w:t xml:space="preserve">Field: </w:t>
+      </w:r>
+      <w:proofErr w:type="spellStart"/>
+      <w:r>
+        <w:rPr>
+          <w:lang w:val="en-US"/>
+        </w:rPr>
+        <w:t>salesSatisfaction</w:t>
+      </w:r>
+      <w:proofErr w:type="spellEnd"/>
     </w:p>
     <w:p>
       <w:pPr>
@@ -878,12 +1074,14 @@
         </w:rPr>
         <w:t xml:space="preserve">Field: </w:t>
       </w:r>
+      <w:proofErr w:type="spellStart"/>
       <w:r>
         <w:rPr>
           <w:lang w:val="en-US"/>
         </w:rPr>
         <w:t>repairSatisfaction</w:t>
       </w:r>
+      <w:proofErr w:type="spellEnd"/>
     </w:p>
     <w:p>
       <w:pPr>
@@ -922,26 +1120,332 @@
         <w:rPr>
           <w:lang w:val="en-US"/>
         </w:rPr>
-        <w:t>Spawns new customer_buying based on areaMultiplier x brandRecognition x satisfaction.</w:t>
-      </w:r>
-    </w:p>
-    <w:p>
-      <w:pPr>
-        <w:rPr>
-          <w:lang w:val="en-US"/>
-        </w:rPr>
-      </w:pPr>
-      <w:r>
-        <w:rPr>
-          <w:lang w:val="en-US"/>
-        </w:rPr>
-        <w:t xml:space="preserve">Spawns a new customer_repair based on </w:t>
-      </w:r>
-      <w:r>
-        <w:rPr>
-          <w:lang w:val="en-US"/>
-        </w:rPr>
-        <w:t>number of sales in the last 365 days x objectQuality</w:t>
+        <w:t xml:space="preserve">Spawns new </w:t>
+      </w:r>
+      <w:proofErr w:type="spellStart"/>
+      <w:r>
+        <w:rPr>
+          <w:lang w:val="en-US"/>
+        </w:rPr>
+        <w:t>customer_buying</w:t>
+      </w:r>
+      <w:proofErr w:type="spellEnd"/>
+      <w:r>
+        <w:rPr>
+          <w:lang w:val="en-US"/>
+        </w:rPr>
+        <w:t xml:space="preserve"> based on </w:t>
+      </w:r>
+      <w:proofErr w:type="spellStart"/>
+      <w:r>
+        <w:rPr>
+          <w:lang w:val="en-US"/>
+        </w:rPr>
+        <w:t>areaMultiplier</w:t>
+      </w:r>
+      <w:proofErr w:type="spellEnd"/>
+      <w:r>
+        <w:rPr>
+          <w:lang w:val="en-US"/>
+        </w:rPr>
+        <w:t xml:space="preserve"> x </w:t>
+      </w:r>
+      <w:proofErr w:type="spellStart"/>
+      <w:r>
+        <w:rPr>
+          <w:lang w:val="en-US"/>
+        </w:rPr>
+        <w:t>brandRecognition</w:t>
+      </w:r>
+      <w:proofErr w:type="spellEnd"/>
+      <w:r>
+        <w:rPr>
+          <w:lang w:val="en-US"/>
+        </w:rPr>
+        <w:t xml:space="preserve"> x satisfaction.</w:t>
+      </w:r>
+    </w:p>
+    <w:p>
+      <w:pPr>
+        <w:rPr>
+          <w:lang w:val="en-US"/>
+        </w:rPr>
+      </w:pPr>
+      <w:r>
+        <w:rPr>
+          <w:lang w:val="en-US"/>
+        </w:rPr>
+        <w:t xml:space="preserve">Spawns a new </w:t>
+      </w:r>
+      <w:proofErr w:type="spellStart"/>
+      <w:r>
+        <w:rPr>
+          <w:lang w:val="en-US"/>
+        </w:rPr>
+        <w:t>customer_repair</w:t>
+      </w:r>
+      <w:proofErr w:type="spellEnd"/>
+      <w:r>
+        <w:rPr>
+          <w:lang w:val="en-US"/>
+        </w:rPr>
+        <w:t xml:space="preserve"> based on </w:t>
+      </w:r>
+      <w:r>
+        <w:rPr>
+          <w:lang w:val="en-US"/>
+        </w:rPr>
+        <w:t xml:space="preserve">number of sales in the last 365 days x </w:t>
+      </w:r>
+      <w:proofErr w:type="spellStart"/>
+      <w:r>
+        <w:rPr>
+          <w:lang w:val="en-US"/>
+        </w:rPr>
+        <w:t>objectQuality</w:t>
+      </w:r>
+      <w:proofErr w:type="spellEnd"/>
+    </w:p>
+    <w:p>
+      <w:pPr>
+        <w:rPr>
+          <w:lang w:val="en-US"/>
+        </w:rPr>
+      </w:pPr>
+    </w:p>
+    <w:p>
+      <w:pPr>
+        <w:rPr>
+          <w:lang w:val="en-US"/>
+        </w:rPr>
+      </w:pPr>
+      <w:r>
+        <w:rPr>
+          <w:lang w:val="en-US"/>
+        </w:rPr>
+        <w:t>Jobs</w:t>
+      </w:r>
+    </w:p>
+    <w:p>
+      <w:pPr>
+        <w:rPr>
+          <w:lang w:val="en-US"/>
+        </w:rPr>
+      </w:pPr>
+      <w:r>
+        <w:rPr>
+          <w:lang w:val="en-US"/>
+        </w:rPr>
+        <w:t>Customer</w:t>
+      </w:r>
+    </w:p>
+    <w:p>
+      <w:pPr>
+        <w:rPr>
+          <w:lang w:val="en-US"/>
+        </w:rPr>
+      </w:pPr>
+      <w:r>
+        <w:rPr>
+          <w:lang w:val="en-US"/>
+        </w:rPr>
+        <w:t>Browse</w:t>
+      </w:r>
+    </w:p>
+    <w:p>
+      <w:pPr>
+        <w:rPr>
+          <w:lang w:val="en-US"/>
+        </w:rPr>
+      </w:pPr>
+      <w:r>
+        <w:rPr>
+          <w:lang w:val="en-US"/>
+        </w:rPr>
+        <w:t>Pay</w:t>
+      </w:r>
+    </w:p>
+    <w:p>
+      <w:pPr>
+        <w:rPr>
+          <w:lang w:val="en-US"/>
+        </w:rPr>
+      </w:pPr>
+      <w:r>
+        <w:rPr>
+          <w:lang w:val="en-US"/>
+        </w:rPr>
+        <w:t>Leave</w:t>
+      </w:r>
+    </w:p>
+    <w:p>
+      <w:pPr>
+        <w:rPr>
+          <w:lang w:val="en-US"/>
+        </w:rPr>
+      </w:pPr>
+      <w:r>
+        <w:rPr>
+          <w:lang w:val="en-US"/>
+        </w:rPr>
+        <w:t>Complain</w:t>
+      </w:r>
+    </w:p>
+    <w:p>
+      <w:pPr>
+        <w:rPr>
+          <w:lang w:val="en-US"/>
+        </w:rPr>
+      </w:pPr>
+      <w:r>
+        <w:rPr>
+          <w:lang w:val="en-US"/>
+        </w:rPr>
+        <w:t>Get repair</w:t>
+      </w:r>
+    </w:p>
+    <w:p>
+      <w:pPr>
+        <w:rPr>
+          <w:lang w:val="en-US"/>
+        </w:rPr>
+      </w:pPr>
+      <w:r>
+        <w:rPr>
+          <w:lang w:val="en-US"/>
+        </w:rPr>
+        <w:t>Pick up bike</w:t>
+      </w:r>
+    </w:p>
+    <w:p>
+      <w:pPr>
+        <w:rPr>
+          <w:lang w:val="en-US"/>
+        </w:rPr>
+      </w:pPr>
+      <w:r>
+        <w:rPr>
+          <w:lang w:val="en-US"/>
+        </w:rPr>
+        <w:t>Workers</w:t>
+      </w:r>
+    </w:p>
+    <w:p>
+      <w:pPr>
+        <w:rPr>
+          <w:lang w:val="en-US"/>
+        </w:rPr>
+      </w:pPr>
+      <w:r>
+        <w:rPr>
+          <w:lang w:val="en-US"/>
+        </w:rPr>
+        <w:t>Help customer at register</w:t>
+      </w:r>
+    </w:p>
+    <w:p>
+      <w:pPr>
+        <w:rPr>
+          <w:lang w:val="en-US"/>
+        </w:rPr>
+      </w:pPr>
+      <w:r>
+        <w:rPr>
+          <w:lang w:val="en-US"/>
+        </w:rPr>
+        <w:t>Help customer in shop</w:t>
+      </w:r>
+    </w:p>
+    <w:p>
+      <w:pPr>
+        <w:rPr>
+          <w:lang w:val="en-US"/>
+        </w:rPr>
+      </w:pPr>
+      <w:r>
+        <w:rPr>
+          <w:lang w:val="en-US"/>
+        </w:rPr>
+        <w:t>Help customer in repair</w:t>
+      </w:r>
+    </w:p>
+    <w:p>
+      <w:pPr>
+        <w:rPr>
+          <w:lang w:val="en-US"/>
+        </w:rPr>
+      </w:pPr>
+      <w:r>
+        <w:rPr>
+          <w:lang w:val="en-US"/>
+        </w:rPr>
+        <w:t>Repair bike</w:t>
+      </w:r>
+    </w:p>
+    <w:p>
+      <w:pPr>
+        <w:rPr>
+          <w:lang w:val="en-US"/>
+        </w:rPr>
+      </w:pPr>
+      <w:r>
+        <w:rPr>
+          <w:lang w:val="en-US"/>
+        </w:rPr>
+        <w:t>Accept incoming goods</w:t>
+      </w:r>
+    </w:p>
+    <w:p>
+      <w:pPr>
+        <w:rPr>
+          <w:lang w:val="en-US"/>
+        </w:rPr>
+      </w:pPr>
+      <w:r>
+        <w:rPr>
+          <w:lang w:val="en-US"/>
+        </w:rPr>
+        <w:t>Move incoming goods into storage</w:t>
+      </w:r>
+    </w:p>
+    <w:p>
+      <w:pPr>
+        <w:rPr>
+          <w:lang w:val="en-US"/>
+        </w:rPr>
+      </w:pPr>
+      <w:r>
+        <w:rPr>
+          <w:lang w:val="en-US"/>
+        </w:rPr>
+        <w:t>Create objects</w:t>
+      </w:r>
+    </w:p>
+    <w:p>
+      <w:pPr>
+        <w:rPr>
+          <w:lang w:val="en-US"/>
+        </w:rPr>
+      </w:pPr>
+      <w:r>
+        <w:rPr>
+          <w:lang w:val="en-US"/>
+        </w:rPr>
+        <w:lastRenderedPageBreak/>
+        <w:t>Assemble objects</w:t>
+      </w:r>
+    </w:p>
+    <w:p>
+      <w:pPr>
+        <w:rPr>
+          <w:lang w:val="en-US"/>
+        </w:rPr>
+      </w:pPr>
+      <w:r>
+        <w:rPr>
+          <w:lang w:val="en-US"/>
+        </w:rPr>
+        <w:t xml:space="preserve">Move </w:t>
       </w:r>
     </w:p>
     <w:sectPr>

</xml_diff>